<commit_message>
aprendi section e listas aninhadas
</commit_message>
<xml_diff>
--- a/2025.02curriculo_MARISABEL TAMBO MAMANI_desenvolvimento_web.docx
+++ b/2025.02curriculo_MARISABEL TAMBO MAMANI_desenvolvimento_web.docx
@@ -32,7 +32,6 @@
           </w:tcPr>
           <w:p>
             <w:pPr>
-              <w:jc w:val="center"/>
               <w:rPr>
                 <w:rFonts w:ascii="Roboto Slab" w:hAnsi="Roboto Slab"/>
                 <w:b/>
@@ -42,6 +41,17 @@
                 <w:szCs w:val="44"/>
               </w:rPr>
             </w:pPr>
+            <w:r>
+              <w:rPr>
+                <w:rFonts w:ascii="Roboto Slab" w:hAnsi="Roboto Slab"/>
+                <w:b/>
+                <w:bCs/>
+                <w:color w:val="404040" w:themeColor="text1" w:themeTint="BF"/>
+                <w:sz w:val="44"/>
+                <w:szCs w:val="44"/>
+              </w:rPr>
+              <w:t>c</w:t>
+            </w:r>
             <w:r>
               <w:rPr>
                 <w:rFonts w:ascii="Roboto Slab" w:hAnsi="Roboto Slab"/>
@@ -1164,17 +1174,7 @@
                 <w:sz w:val="24"/>
                 <w:szCs w:val="24"/>
               </w:rPr>
-              <w:t>Gestão Empresarial</w:t>
-            </w:r>
-            <w:r>
-              <w:rPr>
-                <w:b/>
-                <w:bCs/>
-                <w:color w:val="404040" w:themeColor="text1" w:themeTint="BF"/>
-                <w:sz w:val="24"/>
-                <w:szCs w:val="24"/>
-              </w:rPr>
-              <w:t>, informática, jovem empreendedor</w:t>
+              <w:t>Gestão Empresarial, informática, jovem empreendedor</w:t>
             </w:r>
           </w:p>
           <w:p>
@@ -1376,8 +1376,6 @@
               </w:rPr>
               <w:t xml:space="preserve"> </w:t>
             </w:r>
-            <w:bookmarkStart w:id="0" w:name="_GoBack"/>
-            <w:bookmarkEnd w:id="0"/>
           </w:p>
           <w:p>
             <w:pPr>
@@ -1490,15 +1488,7 @@
           <w:sz w:val="24"/>
           <w:szCs w:val="24"/>
         </w:rPr>
-        <w:t>Carga Horária: 3</w:t>
-      </w:r>
-      <w:r>
-        <w:rPr>
-          <w:color w:val="404040" w:themeColor="text1" w:themeTint="BF"/>
-          <w:sz w:val="24"/>
-          <w:szCs w:val="24"/>
-        </w:rPr>
-        <w:t xml:space="preserve"> Horas</w:t>
+        <w:t>Carga Horária: 3 Horas</w:t>
       </w:r>
     </w:p>
     <w:p>
@@ -1522,6 +1512,8 @@
       <w:r>
         <w:t>Carga Horária: 3 Horas</w:t>
       </w:r>
+      <w:bookmarkStart w:id="0" w:name="_GoBack"/>
+      <w:bookmarkEnd w:id="0"/>
     </w:p>
     <w:sectPr>
       <w:pgSz w:w="11906" w:h="16838"/>
@@ -1929,15 +1921,6 @@
   </w:num>
   <w:num w:numId="2">
     <w:abstractNumId w:val="1"/>
-    <w:lvlOverride w:ilvl="0"/>
-    <w:lvlOverride w:ilvl="1"/>
-    <w:lvlOverride w:ilvl="2"/>
-    <w:lvlOverride w:ilvl="3"/>
-    <w:lvlOverride w:ilvl="4"/>
-    <w:lvlOverride w:ilvl="5"/>
-    <w:lvlOverride w:ilvl="6"/>
-    <w:lvlOverride w:ilvl="7"/>
-    <w:lvlOverride w:ilvl="8"/>
   </w:num>
   <w:num w:numId="3">
     <w:abstractNumId w:val="2"/>

</xml_diff>